<commit_message>
Updated the examples screenshot again.
</commit_message>
<xml_diff>
--- a/Documentation/Example in Word Document.docx
+++ b/Documentation/Example in Word Document.docx
@@ -10,7 +10,582 @@
         <mc:AlternateContent>
           <mc:Choice Requires="wps">
             <w:drawing>
-              <wp:anchor distT="0" distB="0" distL="114300" distR="114300" simplePos="0" relativeHeight="251662336" behindDoc="0" locked="0" layoutInCell="1" allowOverlap="1" wp14:anchorId="42D8356B" wp14:editId="609C2D9D">
+              <wp:anchor distT="0" distB="0" distL="114300" distR="114300" simplePos="0" relativeHeight="251664384" behindDoc="0" locked="0" layoutInCell="1" allowOverlap="1" wp14:anchorId="413C3997" wp14:editId="12241E42">
+                <wp:simplePos x="0" y="0"/>
+                <wp:positionH relativeFrom="column">
+                  <wp:posOffset>5143784</wp:posOffset>
+                </wp:positionH>
+                <wp:positionV relativeFrom="paragraph">
+                  <wp:posOffset>3006204</wp:posOffset>
+                </wp:positionV>
+                <wp:extent cx="2928867" cy="570865"/>
+                <wp:effectExtent l="895350" t="1047750" r="24130" b="19685"/>
+                <wp:wrapNone/>
+                <wp:docPr id="5" name="Callout: Line 5"/>
+                <wp:cNvGraphicFramePr/>
+                <a:graphic xmlns:a="http://schemas.openxmlformats.org/drawingml/2006/main">
+                  <a:graphicData uri="http://schemas.microsoft.com/office/word/2010/wordprocessingShape">
+                    <wps:wsp>
+                      <wps:cNvSpPr/>
+                      <wps:spPr>
+                        <a:xfrm>
+                          <a:off x="0" y="0"/>
+                          <a:ext cx="2928867" cy="570865"/>
+                        </a:xfrm>
+                        <a:prstGeom prst="borderCallout1">
+                          <a:avLst>
+                            <a:gd name="adj1" fmla="val -4439"/>
+                            <a:gd name="adj2" fmla="val 9998"/>
+                            <a:gd name="adj3" fmla="val -176876"/>
+                            <a:gd name="adj4" fmla="val -29486"/>
+                          </a:avLst>
+                        </a:prstGeom>
+                        <a:ln>
+                          <a:headEnd type="none" w="med" len="med"/>
+                          <a:tailEnd type="triangle" w="med" len="med"/>
+                        </a:ln>
+                      </wps:spPr>
+                      <wps:style>
+                        <a:lnRef idx="1">
+                          <a:schemeClr val="accent2"/>
+                        </a:lnRef>
+                        <a:fillRef idx="2">
+                          <a:schemeClr val="accent2"/>
+                        </a:fillRef>
+                        <a:effectRef idx="1">
+                          <a:schemeClr val="accent2"/>
+                        </a:effectRef>
+                        <a:fontRef idx="minor">
+                          <a:schemeClr val="dk1"/>
+                        </a:fontRef>
+                      </wps:style>
+                      <wps:txbx>
+                        <w:txbxContent>
+                          <w:p>
+                            <w:pPr>
+                              <w:jc w:val="center"/>
+                              <w:rPr>
+                                <w:sz w:val="18"/>
+                                <w:szCs w:val="18"/>
+                              </w:rPr>
+                            </w:pPr>
+                            <w:r>
+                              <w:rPr>
+                                <w:sz w:val="18"/>
+                                <w:szCs w:val="18"/>
+                              </w:rPr>
+                              <w:t xml:space="preserve">The control could also be used </w:t>
+                            </w:r>
+                            <w:r>
+                              <w:rPr>
+                                <w:sz w:val="18"/>
+                                <w:szCs w:val="18"/>
+                              </w:rPr>
+                              <w:t>for</w:t>
+                            </w:r>
+                            <w:r>
+                              <w:rPr>
+                                <w:sz w:val="18"/>
+                                <w:szCs w:val="18"/>
+                              </w:rPr>
+                              <w:t xml:space="preserve"> display</w:t>
+                            </w:r>
+                            <w:r>
+                              <w:rPr>
+                                <w:sz w:val="18"/>
+                                <w:szCs w:val="18"/>
+                              </w:rPr>
+                              <w:t>ing</w:t>
+                            </w:r>
+                            <w:r>
+                              <w:rPr>
+                                <w:sz w:val="18"/>
+                                <w:szCs w:val="18"/>
+                              </w:rPr>
+                              <w:t xml:space="preserve"> lengthy text for </w:t>
+                            </w:r>
+                            <w:r>
+                              <w:rPr>
+                                <w:sz w:val="18"/>
+                                <w:szCs w:val="18"/>
+                              </w:rPr>
+                              <w:t xml:space="preserve">purposes such as </w:t>
+                            </w:r>
+                            <w:r>
+                              <w:rPr>
+                                <w:sz w:val="18"/>
+                                <w:szCs w:val="18"/>
+                              </w:rPr>
+                              <w:t>information / instruction / other</w:t>
+                            </w:r>
+                            <w:r>
+                              <w:rPr>
+                                <w:sz w:val="18"/>
+                                <w:szCs w:val="18"/>
+                              </w:rPr>
+                              <w:t xml:space="preserve"> </w:t>
+                            </w:r>
+                            <w:r>
+                              <w:rPr>
+                                <w:sz w:val="18"/>
+                                <w:szCs w:val="18"/>
+                              </w:rPr>
+                              <w:t>with custom formats and styles as shown in the examples.</w:t>
+                            </w:r>
+                          </w:p>
+                        </w:txbxContent>
+                      </wps:txbx>
+                      <wps:bodyPr rot="0" spcFirstLastPara="0" vertOverflow="overflow" horzOverflow="overflow" vert="horz" wrap="square" lIns="91440" tIns="45720" rIns="91440" bIns="45720" numCol="1" spcCol="0" rtlCol="0" fromWordArt="0" anchor="ctr" anchorCtr="0" forceAA="0" compatLnSpc="1">
+                        <a:prstTxWarp prst="textNoShape">
+                          <a:avLst/>
+                        </a:prstTxWarp>
+                        <a:noAutofit/>
+                      </wps:bodyPr>
+                    </wps:wsp>
+                  </a:graphicData>
+                </a:graphic>
+                <wp14:sizeRelH relativeFrom="margin">
+                  <wp14:pctWidth>0</wp14:pctWidth>
+                </wp14:sizeRelH>
+                <wp14:sizeRelV relativeFrom="margin">
+                  <wp14:pctHeight>0</wp14:pctHeight>
+                </wp14:sizeRelV>
+              </wp:anchor>
+            </w:drawing>
+          </mc:Choice>
+          <mc:Fallback>
+            <w:pict>
+              <v:shapetype w14:anchorId="413C3997" id="_x0000_t47" coordsize="21600,21600" o:spt="47" adj="-8280,24300,-1800,4050" path="m@0@1l@2@3nfem,l21600,r,21600l,21600xe">
+                <v:stroke joinstyle="miter"/>
+                <v:formulas>
+                  <v:f eqn="val #0"/>
+                  <v:f eqn="val #1"/>
+                  <v:f eqn="val #2"/>
+                  <v:f eqn="val #3"/>
+                </v:formulas>
+                <v:path arrowok="t" o:extrusionok="f" gradientshapeok="t" o:connecttype="custom" o:connectlocs="@0,@1;10800,0;10800,21600;0,10800;21600,10800"/>
+                <v:handles>
+                  <v:h position="#0,#1"/>
+                  <v:h position="#2,#3"/>
+                </v:handles>
+                <o:callout v:ext="edit" type="oneSegment" on="t"/>
+              </v:shapetype>
+              <v:shape id="Callout: Line 5" o:spid="_x0000_s1026" type="#_x0000_t47" style="position:absolute;margin-left:405pt;margin-top:236.7pt;width:230.6pt;height:44.95pt;z-index:251664384;visibility:visible;mso-wrap-style:square;mso-width-percent:0;mso-height-percent:0;mso-wrap-distance-left:9pt;mso-wrap-distance-top:0;mso-wrap-distance-right:9pt;mso-wrap-distance-bottom:0;mso-position-horizontal:absolute;mso-position-horizontal-relative:text;mso-position-vertical:absolute;mso-position-vertical-relative:text;mso-width-percent:0;mso-height-percent:0;mso-width-relative:margin;mso-height-relative:margin;v-text-anchor:middle" o:gfxdata="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" adj="-6369,-38205,2160,-959" fillcolor="#f3a875 [2165]" strokecolor="#ed7d31 [3205]" strokeweight=".5pt">
+                <v:fill color2="#f09558 [2613]" rotate="t" colors="0 #f7bda4;.5 #f5b195;1 #f8a581" focus="100%" type="gradient">
+                  <o:fill v:ext="view" type="gradientUnscaled"/>
+                </v:fill>
+                <v:stroke startarrow="block"/>
+                <v:textbox>
+                  <w:txbxContent>
+                    <w:p>
+                      <w:pPr>
+                        <w:jc w:val="center"/>
+                        <w:rPr>
+                          <w:sz w:val="18"/>
+                          <w:szCs w:val="18"/>
+                        </w:rPr>
+                      </w:pPr>
+                      <w:r>
+                        <w:rPr>
+                          <w:sz w:val="18"/>
+                          <w:szCs w:val="18"/>
+                        </w:rPr>
+                        <w:t xml:space="preserve">The control could also be used </w:t>
+                      </w:r>
+                      <w:r>
+                        <w:rPr>
+                          <w:sz w:val="18"/>
+                          <w:szCs w:val="18"/>
+                        </w:rPr>
+                        <w:t>for</w:t>
+                      </w:r>
+                      <w:r>
+                        <w:rPr>
+                          <w:sz w:val="18"/>
+                          <w:szCs w:val="18"/>
+                        </w:rPr>
+                        <w:t xml:space="preserve"> display</w:t>
+                      </w:r>
+                      <w:r>
+                        <w:rPr>
+                          <w:sz w:val="18"/>
+                          <w:szCs w:val="18"/>
+                        </w:rPr>
+                        <w:t>ing</w:t>
+                      </w:r>
+                      <w:r>
+                        <w:rPr>
+                          <w:sz w:val="18"/>
+                          <w:szCs w:val="18"/>
+                        </w:rPr>
+                        <w:t xml:space="preserve"> lengthy text for </w:t>
+                      </w:r>
+                      <w:r>
+                        <w:rPr>
+                          <w:sz w:val="18"/>
+                          <w:szCs w:val="18"/>
+                        </w:rPr>
+                        <w:t xml:space="preserve">purposes such as </w:t>
+                      </w:r>
+                      <w:r>
+                        <w:rPr>
+                          <w:sz w:val="18"/>
+                          <w:szCs w:val="18"/>
+                        </w:rPr>
+                        <w:t>information / instruction / other</w:t>
+                      </w:r>
+                      <w:r>
+                        <w:rPr>
+                          <w:sz w:val="18"/>
+                          <w:szCs w:val="18"/>
+                        </w:rPr>
+                        <w:t xml:space="preserve"> </w:t>
+                      </w:r>
+                      <w:r>
+                        <w:rPr>
+                          <w:sz w:val="18"/>
+                          <w:szCs w:val="18"/>
+                        </w:rPr>
+                        <w:t>with custom formats and styles as shown in the examples.</w:t>
+                      </w:r>
+                    </w:p>
+                  </w:txbxContent>
+                </v:textbox>
+              </v:shape>
+            </w:pict>
+          </mc:Fallback>
+        </mc:AlternateContent>
+      </w:r>
+      <w:r>
+        <w:rPr>
+          <w:noProof/>
+        </w:rPr>
+        <mc:AlternateContent>
+          <mc:Choice Requires="wps">
+            <w:drawing>
+              <wp:anchor distT="0" distB="0" distL="114300" distR="114300" simplePos="0" relativeHeight="251665408" behindDoc="0" locked="0" layoutInCell="1" allowOverlap="1" wp14:anchorId="5B8C69E2" wp14:editId="3D97E143">
+                <wp:simplePos x="0" y="0"/>
+                <wp:positionH relativeFrom="column">
+                  <wp:posOffset>4251277</wp:posOffset>
+                </wp:positionH>
+                <wp:positionV relativeFrom="paragraph">
+                  <wp:posOffset>2634017</wp:posOffset>
+                </wp:positionV>
+                <wp:extent cx="931545" cy="458972"/>
+                <wp:effectExtent l="38100" t="38100" r="20955" b="36830"/>
+                <wp:wrapNone/>
+                <wp:docPr id="6" name="Straight Arrow Connector 6"/>
+                <wp:cNvGraphicFramePr/>
+                <a:graphic xmlns:a="http://schemas.openxmlformats.org/drawingml/2006/main">
+                  <a:graphicData uri="http://schemas.microsoft.com/office/word/2010/wordprocessingShape">
+                    <wps:wsp>
+                      <wps:cNvCnPr/>
+                      <wps:spPr>
+                        <a:xfrm flipH="1" flipV="1">
+                          <a:off x="0" y="0"/>
+                          <a:ext cx="931545" cy="458972"/>
+                        </a:xfrm>
+                        <a:prstGeom prst="straightConnector1">
+                          <a:avLst/>
+                        </a:prstGeom>
+                        <a:ln w="12700">
+                          <a:solidFill>
+                            <a:schemeClr val="accent2">
+                              <a:lumMod val="60000"/>
+                              <a:lumOff val="40000"/>
+                            </a:schemeClr>
+                          </a:solidFill>
+                          <a:tailEnd type="triangle"/>
+                        </a:ln>
+                      </wps:spPr>
+                      <wps:style>
+                        <a:lnRef idx="1">
+                          <a:schemeClr val="accent1"/>
+                        </a:lnRef>
+                        <a:fillRef idx="0">
+                          <a:schemeClr val="accent1"/>
+                        </a:fillRef>
+                        <a:effectRef idx="0">
+                          <a:schemeClr val="accent1"/>
+                        </a:effectRef>
+                        <a:fontRef idx="minor">
+                          <a:schemeClr val="tx1"/>
+                        </a:fontRef>
+                      </wps:style>
+                      <wps:bodyPr/>
+                    </wps:wsp>
+                  </a:graphicData>
+                </a:graphic>
+                <wp14:sizeRelH relativeFrom="margin">
+                  <wp14:pctWidth>0</wp14:pctWidth>
+                </wp14:sizeRelH>
+                <wp14:sizeRelV relativeFrom="margin">
+                  <wp14:pctHeight>0</wp14:pctHeight>
+                </wp14:sizeRelV>
+              </wp:anchor>
+            </w:drawing>
+          </mc:Choice>
+          <mc:Fallback>
+            <w:pict>
+              <v:shapetype w14:anchorId="4DAD531F" id="_x0000_t32" coordsize="21600,21600" o:spt="32" o:oned="t" path="m,l21600,21600e" filled="f">
+                <v:path arrowok="t" fillok="f" o:connecttype="none"/>
+                <o:lock v:ext="edit" shapetype="t"/>
+              </v:shapetype>
+              <v:shape id="Straight Arrow Connector 6" o:spid="_x0000_s1026" type="#_x0000_t32" style="position:absolute;margin-left:334.75pt;margin-top:207.4pt;width:73.35pt;height:36.15pt;flip:x y;z-index:251665408;visibility:visible;mso-wrap-style:square;mso-width-percent:0;mso-height-percent:0;mso-wrap-distance-left:9pt;mso-wrap-distance-top:0;mso-wrap-distance-right:9pt;mso-wrap-distance-bottom:0;mso-position-horizontal:absolute;mso-position-horizontal-relative:text;mso-position-vertical:absolute;mso-position-vertical-relative:text;mso-width-percent:0;mso-height-percent:0;mso-width-relative:margin;mso-height-relative:margin" o:gfxdata="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" strokecolor="#f4b083 [1941]" strokeweight="1pt">
+                <v:stroke endarrow="block" joinstyle="miter"/>
+              </v:shape>
+            </w:pict>
+          </mc:Fallback>
+        </mc:AlternateContent>
+      </w:r>
+      <w:r>
+        <w:rPr>
+          <w:noProof/>
+        </w:rPr>
+        <mc:AlternateContent>
+          <mc:Choice Requires="wps">
+            <w:drawing>
+              <wp:anchor distT="0" distB="0" distL="114300" distR="114300" simplePos="0" relativeHeight="251671552" behindDoc="0" locked="0" layoutInCell="1" allowOverlap="1" wp14:anchorId="1353B275" wp14:editId="18477F42">
+                <wp:simplePos x="0" y="0"/>
+                <wp:positionH relativeFrom="column">
+                  <wp:posOffset>286602</wp:posOffset>
+                </wp:positionH>
+                <wp:positionV relativeFrom="paragraph">
+                  <wp:posOffset>2108579</wp:posOffset>
+                </wp:positionV>
+                <wp:extent cx="3951027" cy="723331"/>
+                <wp:effectExtent l="0" t="0" r="11430" b="19685"/>
+                <wp:wrapNone/>
+                <wp:docPr id="9" name="Rectangle 9"/>
+                <wp:cNvGraphicFramePr/>
+                <a:graphic xmlns:a="http://schemas.openxmlformats.org/drawingml/2006/main">
+                  <a:graphicData uri="http://schemas.microsoft.com/office/word/2010/wordprocessingShape">
+                    <wps:wsp>
+                      <wps:cNvSpPr/>
+                      <wps:spPr>
+                        <a:xfrm>
+                          <a:off x="0" y="0"/>
+                          <a:ext cx="3951027" cy="723331"/>
+                        </a:xfrm>
+                        <a:prstGeom prst="rect">
+                          <a:avLst/>
+                        </a:prstGeom>
+                        <a:noFill/>
+                        <a:ln>
+                          <a:solidFill>
+                            <a:srgbClr val="0070C0"/>
+                          </a:solidFill>
+                        </a:ln>
+                      </wps:spPr>
+                      <wps:style>
+                        <a:lnRef idx="2">
+                          <a:schemeClr val="accent1">
+                            <a:shade val="50000"/>
+                          </a:schemeClr>
+                        </a:lnRef>
+                        <a:fillRef idx="1">
+                          <a:schemeClr val="accent1"/>
+                        </a:fillRef>
+                        <a:effectRef idx="0">
+                          <a:schemeClr val="accent1"/>
+                        </a:effectRef>
+                        <a:fontRef idx="minor">
+                          <a:schemeClr val="lt1"/>
+                        </a:fontRef>
+                      </wps:style>
+                      <wps:bodyPr rot="0" spcFirstLastPara="0" vertOverflow="overflow" horzOverflow="overflow" vert="horz" wrap="square" lIns="91440" tIns="45720" rIns="91440" bIns="45720" numCol="1" spcCol="0" rtlCol="0" fromWordArt="0" anchor="ctr" anchorCtr="0" forceAA="0" compatLnSpc="1">
+                        <a:prstTxWarp prst="textNoShape">
+                          <a:avLst/>
+                        </a:prstTxWarp>
+                        <a:noAutofit/>
+                      </wps:bodyPr>
+                    </wps:wsp>
+                  </a:graphicData>
+                </a:graphic>
+                <wp14:sizeRelH relativeFrom="margin">
+                  <wp14:pctWidth>0</wp14:pctWidth>
+                </wp14:sizeRelH>
+                <wp14:sizeRelV relativeFrom="margin">
+                  <wp14:pctHeight>0</wp14:pctHeight>
+                </wp14:sizeRelV>
+              </wp:anchor>
+            </w:drawing>
+          </mc:Choice>
+          <mc:Fallback>
+            <w:pict>
+              <v:rect w14:anchorId="0ED76044" id="Rectangle 9" o:spid="_x0000_s1026" style="position:absolute;margin-left:22.55pt;margin-top:166.05pt;width:311.1pt;height:56.95pt;z-index:251671552;visibility:visible;mso-wrap-style:square;mso-width-percent:0;mso-height-percent:0;mso-wrap-distance-left:9pt;mso-wrap-distance-top:0;mso-wrap-distance-right:9pt;mso-wrap-distance-bottom:0;mso-position-horizontal:absolute;mso-position-horizontal-relative:text;mso-position-vertical:absolute;mso-position-vertical-relative:text;mso-width-percent:0;mso-height-percent:0;mso-width-relative:margin;mso-height-relative:margin;v-text-anchor:middle" o:gfxdata="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" filled="f" strokecolor="#0070c0" strokeweight="1pt"/>
+            </w:pict>
+          </mc:Fallback>
+        </mc:AlternateContent>
+      </w:r>
+      <w:r>
+        <w:rPr>
+          <w:noProof/>
+        </w:rPr>
+        <mc:AlternateContent>
+          <mc:Choice Requires="wps">
+            <w:drawing>
+              <wp:anchor distT="0" distB="0" distL="114300" distR="114300" simplePos="0" relativeHeight="251669504" behindDoc="0" locked="0" layoutInCell="1" allowOverlap="1" wp14:anchorId="15F2ECE6" wp14:editId="42407138">
+                <wp:simplePos x="0" y="0"/>
+                <wp:positionH relativeFrom="column">
+                  <wp:posOffset>286603</wp:posOffset>
+                </wp:positionH>
+                <wp:positionV relativeFrom="paragraph">
+                  <wp:posOffset>3753134</wp:posOffset>
+                </wp:positionV>
+                <wp:extent cx="3862316" cy="1105469"/>
+                <wp:effectExtent l="0" t="0" r="24130" b="19050"/>
+                <wp:wrapNone/>
+                <wp:docPr id="8" name="Rectangle 8"/>
+                <wp:cNvGraphicFramePr/>
+                <a:graphic xmlns:a="http://schemas.openxmlformats.org/drawingml/2006/main">
+                  <a:graphicData uri="http://schemas.microsoft.com/office/word/2010/wordprocessingShape">
+                    <wps:wsp>
+                      <wps:cNvSpPr/>
+                      <wps:spPr>
+                        <a:xfrm>
+                          <a:off x="0" y="0"/>
+                          <a:ext cx="3862316" cy="1105469"/>
+                        </a:xfrm>
+                        <a:prstGeom prst="rect">
+                          <a:avLst/>
+                        </a:prstGeom>
+                        <a:noFill/>
+                        <a:ln>
+                          <a:solidFill>
+                            <a:srgbClr val="0070C0"/>
+                          </a:solidFill>
+                        </a:ln>
+                      </wps:spPr>
+                      <wps:style>
+                        <a:lnRef idx="2">
+                          <a:schemeClr val="accent1">
+                            <a:shade val="50000"/>
+                          </a:schemeClr>
+                        </a:lnRef>
+                        <a:fillRef idx="1">
+                          <a:schemeClr val="accent1"/>
+                        </a:fillRef>
+                        <a:effectRef idx="0">
+                          <a:schemeClr val="accent1"/>
+                        </a:effectRef>
+                        <a:fontRef idx="minor">
+                          <a:schemeClr val="lt1"/>
+                        </a:fontRef>
+                      </wps:style>
+                      <wps:bodyPr rot="0" spcFirstLastPara="0" vertOverflow="overflow" horzOverflow="overflow" vert="horz" wrap="square" lIns="91440" tIns="45720" rIns="91440" bIns="45720" numCol="1" spcCol="0" rtlCol="0" fromWordArt="0" anchor="ctr" anchorCtr="0" forceAA="0" compatLnSpc="1">
+                        <a:prstTxWarp prst="textNoShape">
+                          <a:avLst/>
+                        </a:prstTxWarp>
+                        <a:noAutofit/>
+                      </wps:bodyPr>
+                    </wps:wsp>
+                  </a:graphicData>
+                </a:graphic>
+                <wp14:sizeRelH relativeFrom="margin">
+                  <wp14:pctWidth>0</wp14:pctWidth>
+                </wp14:sizeRelH>
+                <wp14:sizeRelV relativeFrom="margin">
+                  <wp14:pctHeight>0</wp14:pctHeight>
+                </wp14:sizeRelV>
+              </wp:anchor>
+            </w:drawing>
+          </mc:Choice>
+          <mc:Fallback>
+            <w:pict>
+              <v:rect w14:anchorId="0524E119" id="Rectangle 8" o:spid="_x0000_s1026" style="position:absolute;margin-left:22.55pt;margin-top:295.5pt;width:304.1pt;height:87.05pt;z-index:251669504;visibility:visible;mso-wrap-style:square;mso-width-percent:0;mso-height-percent:0;mso-wrap-distance-left:9pt;mso-wrap-distance-top:0;mso-wrap-distance-right:9pt;mso-wrap-distance-bottom:0;mso-position-horizontal:absolute;mso-position-horizontal-relative:text;mso-position-vertical:absolute;mso-position-vertical-relative:text;mso-width-percent:0;mso-height-percent:0;mso-width-relative:margin;mso-height-relative:margin;v-text-anchor:middle" o:gfxdata="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" filled="f" strokecolor="#0070c0" strokeweight="1pt"/>
+            </w:pict>
+          </mc:Fallback>
+        </mc:AlternateContent>
+      </w:r>
+      <w:r>
+        <w:rPr>
+          <w:noProof/>
+        </w:rPr>
+        <mc:AlternateContent>
+          <mc:Choice Requires="wps">
+            <w:drawing>
+              <wp:anchor distT="0" distB="0" distL="114300" distR="114300" simplePos="0" relativeHeight="251667456" behindDoc="0" locked="0" layoutInCell="1" allowOverlap="1" wp14:anchorId="2287A12F" wp14:editId="720ECB17">
+                <wp:simplePos x="0" y="0"/>
+                <wp:positionH relativeFrom="column">
+                  <wp:posOffset>266131</wp:posOffset>
+                </wp:positionH>
+                <wp:positionV relativeFrom="paragraph">
+                  <wp:posOffset>1084997</wp:posOffset>
+                </wp:positionV>
+                <wp:extent cx="3950970" cy="982639"/>
+                <wp:effectExtent l="0" t="0" r="11430" b="27305"/>
+                <wp:wrapNone/>
+                <wp:docPr id="7" name="Rectangle 7"/>
+                <wp:cNvGraphicFramePr/>
+                <a:graphic xmlns:a="http://schemas.openxmlformats.org/drawingml/2006/main">
+                  <a:graphicData uri="http://schemas.microsoft.com/office/word/2010/wordprocessingShape">
+                    <wps:wsp>
+                      <wps:cNvSpPr/>
+                      <wps:spPr>
+                        <a:xfrm>
+                          <a:off x="0" y="0"/>
+                          <a:ext cx="3950970" cy="982639"/>
+                        </a:xfrm>
+                        <a:prstGeom prst="rect">
+                          <a:avLst/>
+                        </a:prstGeom>
+                        <a:noFill/>
+                        <a:ln>
+                          <a:solidFill>
+                            <a:srgbClr val="0070C0"/>
+                          </a:solidFill>
+                        </a:ln>
+                      </wps:spPr>
+                      <wps:style>
+                        <a:lnRef idx="2">
+                          <a:schemeClr val="accent1">
+                            <a:shade val="50000"/>
+                          </a:schemeClr>
+                        </a:lnRef>
+                        <a:fillRef idx="1">
+                          <a:schemeClr val="accent1"/>
+                        </a:fillRef>
+                        <a:effectRef idx="0">
+                          <a:schemeClr val="accent1"/>
+                        </a:effectRef>
+                        <a:fontRef idx="minor">
+                          <a:schemeClr val="lt1"/>
+                        </a:fontRef>
+                      </wps:style>
+                      <wps:bodyPr rot="0" spcFirstLastPara="0" vertOverflow="overflow" horzOverflow="overflow" vert="horz" wrap="square" lIns="91440" tIns="45720" rIns="91440" bIns="45720" numCol="1" spcCol="0" rtlCol="0" fromWordArt="0" anchor="ctr" anchorCtr="0" forceAA="0" compatLnSpc="1">
+                        <a:prstTxWarp prst="textNoShape">
+                          <a:avLst/>
+                        </a:prstTxWarp>
+                        <a:noAutofit/>
+                      </wps:bodyPr>
+                    </wps:wsp>
+                  </a:graphicData>
+                </a:graphic>
+                <wp14:sizeRelH relativeFrom="margin">
+                  <wp14:pctWidth>0</wp14:pctWidth>
+                </wp14:sizeRelH>
+                <wp14:sizeRelV relativeFrom="margin">
+                  <wp14:pctHeight>0</wp14:pctHeight>
+                </wp14:sizeRelV>
+              </wp:anchor>
+            </w:drawing>
+          </mc:Choice>
+          <mc:Fallback>
+            <w:pict>
+              <v:rect w14:anchorId="683BDDB4" id="Rectangle 7" o:spid="_x0000_s1026" style="position:absolute;margin-left:20.95pt;margin-top:85.45pt;width:311.1pt;height:77.35pt;z-index:251667456;visibility:visible;mso-wrap-style:square;mso-width-percent:0;mso-height-percent:0;mso-wrap-distance-left:9pt;mso-wrap-distance-top:0;mso-wrap-distance-right:9pt;mso-wrap-distance-bottom:0;mso-position-horizontal:absolute;mso-position-horizontal-relative:text;mso-position-vertical:absolute;mso-position-vertical-relative:text;mso-width-percent:0;mso-height-percent:0;mso-width-relative:margin;mso-height-relative:margin;v-text-anchor:middle" o:gfxdata="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" filled="f" strokecolor="#0070c0" strokeweight="1pt"/>
+            </w:pict>
+          </mc:Fallback>
+        </mc:AlternateContent>
+      </w:r>
+      <w:r>
+        <w:rPr>
+          <w:noProof/>
+        </w:rPr>
+        <mc:AlternateContent>
+          <mc:Choice Requires="wps">
+            <w:drawing>
+              <wp:anchor distT="0" distB="0" distL="114300" distR="114300" simplePos="0" relativeHeight="251662336" behindDoc="0" locked="0" layoutInCell="1" allowOverlap="1" wp14:anchorId="42D8356B" wp14:editId="52E9F222">
                 <wp:simplePos x="0" y="0"/>
                 <wp:positionH relativeFrom="column">
                   <wp:posOffset>4974609</wp:posOffset>
@@ -127,22 +702,7 @@
           </mc:Choice>
           <mc:Fallback>
             <w:pict>
-              <v:shapetype w14:anchorId="42D8356B" id="_x0000_t47" coordsize="21600,21600" o:spt="47" adj="-8280,24300,-1800,4050" path="m@0@1l@2@3nfem,l21600,r,21600l,21600xe">
-                <v:stroke joinstyle="miter"/>
-                <v:formulas>
-                  <v:f eqn="val #0"/>
-                  <v:f eqn="val #1"/>
-                  <v:f eqn="val #2"/>
-                  <v:f eqn="val #3"/>
-                </v:formulas>
-                <v:path arrowok="t" o:extrusionok="f" gradientshapeok="t" o:connecttype="custom" o:connectlocs="@0,@1;10800,0;10800,21600;0,10800;21600,10800"/>
-                <v:handles>
-                  <v:h position="#0,#1"/>
-                  <v:h position="#2,#3"/>
-                </v:handles>
-                <o:callout v:ext="edit" type="oneSegment" on="t"/>
-              </v:shapetype>
-              <v:shape id="Callout: Line 4" o:spid="_x0000_s1026" type="#_x0000_t47" style="position:absolute;margin-left:391.7pt;margin-top:368.05pt;width:3in;height:31.15pt;z-index:251662336;visibility:visible;mso-wrap-style:square;mso-width-percent:0;mso-height-percent:0;mso-wrap-distance-left:9pt;mso-wrap-distance-top:0;mso-wrap-distance-right:9pt;mso-wrap-distance-bottom:0;mso-position-horizontal:absolute;mso-position-horizontal-relative:text;mso-position-vertical:absolute;mso-position-vertical-relative:text;mso-width-percent:0;mso-height-percent:0;mso-width-relative:margin;mso-height-relative:margin;v-text-anchor:middle" o:gfxdata="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" adj="-6482,-2514,-55,10817" fillcolor="#f3a875 [2165]" strokecolor="#ed7d31 [3205]" strokeweight=".5pt">
+              <v:shape w14:anchorId="42D8356B" id="Callout: Line 4" o:spid="_x0000_s1027" type="#_x0000_t47" style="position:absolute;margin-left:391.7pt;margin-top:368.05pt;width:3in;height:31.15pt;z-index:251662336;visibility:visible;mso-wrap-style:square;mso-width-percent:0;mso-height-percent:0;mso-wrap-distance-left:9pt;mso-wrap-distance-top:0;mso-wrap-distance-right:9pt;mso-wrap-distance-bottom:0;mso-position-horizontal:absolute;mso-position-horizontal-relative:text;mso-position-vertical:absolute;mso-position-vertical-relative:text;mso-width-percent:0;mso-height-percent:0;mso-width-relative:margin;mso-height-relative:margin;v-text-anchor:middle" o:gfxdata="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" adj="-6482,-2514,-55,10817" fillcolor="#f3a875 [2165]" strokecolor="#ed7d31 [3205]" strokeweight=".5pt">
                 <v:fill color2="#f09558 [2613]" rotate="t" colors="0 #f7bda4;.5 #f5b195;1 #f8a581" focus="100%" type="gradient">
                   <o:fill v:ext="view" type="gradientUnscaled"/>
                 </v:fill>
@@ -207,245 +767,7 @@
         <mc:AlternateContent>
           <mc:Choice Requires="wps">
             <w:drawing>
-              <wp:anchor distT="0" distB="0" distL="114300" distR="114300" simplePos="0" relativeHeight="251664384" behindDoc="0" locked="0" layoutInCell="1" allowOverlap="1" wp14:anchorId="413C3997" wp14:editId="32A8C824">
-                <wp:simplePos x="0" y="0"/>
-                <wp:positionH relativeFrom="column">
-                  <wp:posOffset>5147765</wp:posOffset>
-                </wp:positionH>
-                <wp:positionV relativeFrom="paragraph">
-                  <wp:posOffset>3003360</wp:posOffset>
-                </wp:positionV>
-                <wp:extent cx="3061335" cy="570865"/>
-                <wp:effectExtent l="1162050" t="1162050" r="24765" b="19685"/>
-                <wp:wrapNone/>
-                <wp:docPr id="5" name="Callout: Line 5"/>
-                <wp:cNvGraphicFramePr/>
-                <a:graphic xmlns:a="http://schemas.openxmlformats.org/drawingml/2006/main">
-                  <a:graphicData uri="http://schemas.microsoft.com/office/word/2010/wordprocessingShape">
-                    <wps:wsp>
-                      <wps:cNvSpPr/>
-                      <wps:spPr>
-                        <a:xfrm>
-                          <a:off x="0" y="0"/>
-                          <a:ext cx="3061335" cy="570865"/>
-                        </a:xfrm>
-                        <a:prstGeom prst="borderCallout1">
-                          <a:avLst>
-                            <a:gd name="adj1" fmla="val -4439"/>
-                            <a:gd name="adj2" fmla="val 9998"/>
-                            <a:gd name="adj3" fmla="val -198393"/>
-                            <a:gd name="adj4" fmla="val -37065"/>
-                          </a:avLst>
-                        </a:prstGeom>
-                        <a:ln>
-                          <a:headEnd type="none" w="med" len="med"/>
-                          <a:tailEnd type="triangle" w="med" len="med"/>
-                        </a:ln>
-                      </wps:spPr>
-                      <wps:style>
-                        <a:lnRef idx="1">
-                          <a:schemeClr val="accent2"/>
-                        </a:lnRef>
-                        <a:fillRef idx="2">
-                          <a:schemeClr val="accent2"/>
-                        </a:fillRef>
-                        <a:effectRef idx="1">
-                          <a:schemeClr val="accent2"/>
-                        </a:effectRef>
-                        <a:fontRef idx="minor">
-                          <a:schemeClr val="dk1"/>
-                        </a:fontRef>
-                      </wps:style>
-                      <wps:txbx>
-                        <w:txbxContent>
-                          <w:p>
-                            <w:pPr>
-                              <w:jc w:val="center"/>
-                              <w:rPr>
-                                <w:sz w:val="18"/>
-                                <w:szCs w:val="18"/>
-                              </w:rPr>
-                            </w:pPr>
-                            <w:r>
-                              <w:rPr>
-                                <w:sz w:val="18"/>
-                                <w:szCs w:val="18"/>
-                              </w:rPr>
-                              <w:t xml:space="preserve">The control could also be used </w:t>
-                            </w:r>
-                            <w:r>
-                              <w:rPr>
-                                <w:sz w:val="18"/>
-                                <w:szCs w:val="18"/>
-                              </w:rPr>
-                              <w:t>for</w:t>
-                            </w:r>
-                            <w:r>
-                              <w:rPr>
-                                <w:sz w:val="18"/>
-                                <w:szCs w:val="18"/>
-                              </w:rPr>
-                              <w:t xml:space="preserve"> display</w:t>
-                            </w:r>
-                            <w:r>
-                              <w:rPr>
-                                <w:sz w:val="18"/>
-                                <w:szCs w:val="18"/>
-                              </w:rPr>
-                              <w:t>ing</w:t>
-                            </w:r>
-                            <w:r>
-                              <w:rPr>
-                                <w:sz w:val="18"/>
-                                <w:szCs w:val="18"/>
-                              </w:rPr>
-                              <w:t xml:space="preserve"> lengthy text for </w:t>
-                            </w:r>
-                            <w:r>
-                              <w:rPr>
-                                <w:sz w:val="18"/>
-                                <w:szCs w:val="18"/>
-                              </w:rPr>
-                              <w:t xml:space="preserve">purposes such as </w:t>
-                            </w:r>
-                            <w:r>
-                              <w:rPr>
-                                <w:sz w:val="18"/>
-                                <w:szCs w:val="18"/>
-                              </w:rPr>
-                              <w:t>information / instruction / other</w:t>
-                            </w:r>
-                            <w:r>
-                              <w:rPr>
-                                <w:sz w:val="18"/>
-                                <w:szCs w:val="18"/>
-                              </w:rPr>
-                              <w:t xml:space="preserve"> </w:t>
-                            </w:r>
-                            <w:r>
-                              <w:rPr>
-                                <w:sz w:val="18"/>
-                                <w:szCs w:val="18"/>
-                              </w:rPr>
-                              <w:t>with custom formats and styles as shown in the examples.</w:t>
-                            </w:r>
-                          </w:p>
-                        </w:txbxContent>
-                      </wps:txbx>
-                      <wps:bodyPr rot="0" spcFirstLastPara="0" vertOverflow="overflow" horzOverflow="overflow" vert="horz" wrap="square" lIns="91440" tIns="45720" rIns="91440" bIns="45720" numCol="1" spcCol="0" rtlCol="0" fromWordArt="0" anchor="ctr" anchorCtr="0" forceAA="0" compatLnSpc="1">
-                        <a:prstTxWarp prst="textNoShape">
-                          <a:avLst/>
-                        </a:prstTxWarp>
-                        <a:noAutofit/>
-                      </wps:bodyPr>
-                    </wps:wsp>
-                  </a:graphicData>
-                </a:graphic>
-                <wp14:sizeRelH relativeFrom="margin">
-                  <wp14:pctWidth>0</wp14:pctWidth>
-                </wp14:sizeRelH>
-                <wp14:sizeRelV relativeFrom="margin">
-                  <wp14:pctHeight>0</wp14:pctHeight>
-                </wp14:sizeRelV>
-              </wp:anchor>
-            </w:drawing>
-          </mc:Choice>
-          <mc:Fallback>
-            <w:pict>
-              <v:shape w14:anchorId="413C3997" id="Callout: Line 5" o:spid="_x0000_s1027" type="#_x0000_t47" style="position:absolute;margin-left:405.35pt;margin-top:236.5pt;width:241.05pt;height:44.95pt;z-index:251664384;visibility:visible;mso-wrap-style:square;mso-width-percent:0;mso-height-percent:0;mso-wrap-distance-left:9pt;mso-wrap-distance-top:0;mso-wrap-distance-right:9pt;mso-wrap-distance-bottom:0;mso-position-horizontal:absolute;mso-position-horizontal-relative:text;mso-position-vertical:absolute;mso-position-vertical-relative:text;mso-width-percent:0;mso-height-percent:0;mso-width-relative:margin;mso-height-relative:margin;v-text-anchor:middle" o:gfxdata="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" adj="-8006,-42853,2160,-959" fillcolor="#f3a875 [2165]" strokecolor="#ed7d31 [3205]" strokeweight=".5pt">
-                <v:fill color2="#f09558 [2613]" rotate="t" colors="0 #f7bda4;.5 #f5b195;1 #f8a581" focus="100%" type="gradient">
-                  <o:fill v:ext="view" type="gradientUnscaled"/>
-                </v:fill>
-                <v:stroke startarrow="block"/>
-                <v:textbox>
-                  <w:txbxContent>
-                    <w:p>
-                      <w:pPr>
-                        <w:jc w:val="center"/>
-                        <w:rPr>
-                          <w:sz w:val="18"/>
-                          <w:szCs w:val="18"/>
-                        </w:rPr>
-                      </w:pPr>
-                      <w:r>
-                        <w:rPr>
-                          <w:sz w:val="18"/>
-                          <w:szCs w:val="18"/>
-                        </w:rPr>
-                        <w:t xml:space="preserve">The control could also be used </w:t>
-                      </w:r>
-                      <w:r>
-                        <w:rPr>
-                          <w:sz w:val="18"/>
-                          <w:szCs w:val="18"/>
-                        </w:rPr>
-                        <w:t>for</w:t>
-                      </w:r>
-                      <w:r>
-                        <w:rPr>
-                          <w:sz w:val="18"/>
-                          <w:szCs w:val="18"/>
-                        </w:rPr>
-                        <w:t xml:space="preserve"> display</w:t>
-                      </w:r>
-                      <w:r>
-                        <w:rPr>
-                          <w:sz w:val="18"/>
-                          <w:szCs w:val="18"/>
-                        </w:rPr>
-                        <w:t>ing</w:t>
-                      </w:r>
-                      <w:r>
-                        <w:rPr>
-                          <w:sz w:val="18"/>
-                          <w:szCs w:val="18"/>
-                        </w:rPr>
-                        <w:t xml:space="preserve"> lengthy text for </w:t>
-                      </w:r>
-                      <w:r>
-                        <w:rPr>
-                          <w:sz w:val="18"/>
-                          <w:szCs w:val="18"/>
-                        </w:rPr>
-                        <w:t xml:space="preserve">purposes such as </w:t>
-                      </w:r>
-                      <w:r>
-                        <w:rPr>
-                          <w:sz w:val="18"/>
-                          <w:szCs w:val="18"/>
-                        </w:rPr>
-                        <w:t>information / instruction / other</w:t>
-                      </w:r>
-                      <w:r>
-                        <w:rPr>
-                          <w:sz w:val="18"/>
-                          <w:szCs w:val="18"/>
-                        </w:rPr>
-                        <w:t xml:space="preserve"> </w:t>
-                      </w:r>
-                      <w:r>
-                        <w:rPr>
-                          <w:sz w:val="18"/>
-                          <w:szCs w:val="18"/>
-                        </w:rPr>
-                        <w:t>with custom formats and styles as shown in the examples.</w:t>
-                      </w:r>
-                    </w:p>
-                  </w:txbxContent>
-                </v:textbox>
-              </v:shape>
-            </w:pict>
-          </mc:Fallback>
-        </mc:AlternateContent>
-      </w:r>
-      <w:r>
-        <w:rPr>
-          <w:noProof/>
-        </w:rPr>
-        <mc:AlternateContent>
-          <mc:Choice Requires="wps">
-            <w:drawing>
-              <wp:anchor distT="0" distB="0" distL="114300" distR="114300" simplePos="0" relativeHeight="251660288" behindDoc="0" locked="0" layoutInCell="1" allowOverlap="1" wp14:anchorId="57768378" wp14:editId="1D252918">
+              <wp:anchor distT="0" distB="0" distL="114300" distR="114300" simplePos="0" relativeHeight="251660288" behindDoc="0" locked="0" layoutInCell="1" allowOverlap="1" wp14:anchorId="57768378" wp14:editId="49BCF544">
                 <wp:simplePos x="0" y="0"/>
                 <wp:positionH relativeFrom="column">
                   <wp:posOffset>1972026</wp:posOffset>
@@ -683,88 +1005,6 @@
                   </w:txbxContent>
                 </v:textbox>
                 <o:callout v:ext="edit" minusx="t" minusy="t"/>
-              </v:shape>
-            </w:pict>
-          </mc:Fallback>
-        </mc:AlternateContent>
-      </w:r>
-      <w:r>
-        <w:rPr>
-          <w:noProof/>
-        </w:rPr>
-        <mc:AlternateContent>
-          <mc:Choice Requires="wps">
-            <w:drawing>
-              <wp:anchor distT="0" distB="0" distL="114300" distR="114300" simplePos="0" relativeHeight="251665408" behindDoc="0" locked="0" layoutInCell="1" allowOverlap="1" wp14:anchorId="5B8C69E2" wp14:editId="2053DCE1">
-                <wp:simplePos x="0" y="0"/>
-                <wp:positionH relativeFrom="column">
-                  <wp:posOffset>4292220</wp:posOffset>
-                </wp:positionH>
-                <wp:positionV relativeFrom="paragraph">
-                  <wp:posOffset>2599899</wp:posOffset>
-                </wp:positionV>
-                <wp:extent cx="893521" cy="496522"/>
-                <wp:effectExtent l="38100" t="38100" r="20955" b="18415"/>
-                <wp:wrapNone/>
-                <wp:docPr id="6" name="Straight Arrow Connector 6"/>
-                <wp:cNvGraphicFramePr/>
-                <a:graphic xmlns:a="http://schemas.openxmlformats.org/drawingml/2006/main">
-                  <a:graphicData uri="http://schemas.microsoft.com/office/word/2010/wordprocessingShape">
-                    <wps:wsp>
-                      <wps:cNvCnPr/>
-                      <wps:spPr>
-                        <a:xfrm flipH="1" flipV="1">
-                          <a:off x="0" y="0"/>
-                          <a:ext cx="893521" cy="496522"/>
-                        </a:xfrm>
-                        <a:prstGeom prst="straightConnector1">
-                          <a:avLst/>
-                        </a:prstGeom>
-                        <a:ln w="12700">
-                          <a:solidFill>
-                            <a:schemeClr val="accent2">
-                              <a:lumMod val="60000"/>
-                              <a:lumOff val="40000"/>
-                            </a:schemeClr>
-                          </a:solidFill>
-                          <a:tailEnd type="triangle"/>
-                        </a:ln>
-                      </wps:spPr>
-                      <wps:style>
-                        <a:lnRef idx="1">
-                          <a:schemeClr val="accent1"/>
-                        </a:lnRef>
-                        <a:fillRef idx="0">
-                          <a:schemeClr val="accent1"/>
-                        </a:fillRef>
-                        <a:effectRef idx="0">
-                          <a:schemeClr val="accent1"/>
-                        </a:effectRef>
-                        <a:fontRef idx="minor">
-                          <a:schemeClr val="tx1"/>
-                        </a:fontRef>
-                      </wps:style>
-                      <wps:bodyPr/>
-                    </wps:wsp>
-                  </a:graphicData>
-                </a:graphic>
-                <wp14:sizeRelH relativeFrom="margin">
-                  <wp14:pctWidth>0</wp14:pctWidth>
-                </wp14:sizeRelH>
-                <wp14:sizeRelV relativeFrom="margin">
-                  <wp14:pctHeight>0</wp14:pctHeight>
-                </wp14:sizeRelV>
-              </wp:anchor>
-            </w:drawing>
-          </mc:Choice>
-          <mc:Fallback>
-            <w:pict>
-              <v:shapetype w14:anchorId="4D332A61" id="_x0000_t32" coordsize="21600,21600" o:spt="32" o:oned="t" path="m,l21600,21600e" filled="f">
-                <v:path arrowok="t" fillok="f" o:connecttype="none"/>
-                <o:lock v:ext="edit" shapetype="t"/>
-              </v:shapetype>
-              <v:shape id="Straight Arrow Connector 6" o:spid="_x0000_s1026" type="#_x0000_t32" style="position:absolute;margin-left:337.95pt;margin-top:204.7pt;width:70.35pt;height:39.1pt;flip:x y;z-index:251665408;visibility:visible;mso-wrap-style:square;mso-width-percent:0;mso-height-percent:0;mso-wrap-distance-left:9pt;mso-wrap-distance-top:0;mso-wrap-distance-right:9pt;mso-wrap-distance-bottom:0;mso-position-horizontal:absolute;mso-position-horizontal-relative:text;mso-position-vertical:absolute;mso-position-vertical-relative:text;mso-width-percent:0;mso-height-percent:0;mso-width-relative:margin;mso-height-relative:margin" o:gfxdata="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" strokecolor="#f4b083 [1941]" strokeweight="1pt">
-                <v:stroke endarrow="block" joinstyle="miter"/>
               </v:shape>
             </w:pict>
           </mc:Fallback>

</xml_diff>